<commit_message>
Hieu changes something for test....
</commit_message>
<xml_diff>
--- a/Documents/20171025/HuongDanSuDungGit.docx
+++ b/Documents/20171025/HuongDanSuDungGit.docx
@@ -19,512 +19,520 @@
         </w:rPr>
         <w:t>HƯỚNG DẪN DỬ DỤNG GIT</w:t>
       </w:r>
-    </w:p>
-    <w:p>
-      <w:pPr>
-        <w:spacing w:after="0" w:line="240" w:lineRule="auto"/>
-        <w:rPr>
-          <w:rFonts w:ascii="Arial" w:hAnsi="Arial" w:cs="Arial"/>
-        </w:rPr>
-      </w:pPr>
-    </w:p>
-    <w:p>
-      <w:pPr>
-        <w:pStyle w:val="ListParagraph"/>
-        <w:numPr>
-          <w:ilvl w:val="0"/>
-          <w:numId w:val="1"/>
-        </w:numPr>
-        <w:spacing w:after="0" w:line="240" w:lineRule="auto"/>
+      <w:r>
         <w:rPr>
           <w:rFonts w:ascii="Arial" w:hAnsi="Arial" w:cs="Arial"/>
           <w:b/>
-        </w:rPr>
-      </w:pPr>
-      <w:r>
-        <w:rPr>
-          <w:rFonts w:ascii="Arial" w:hAnsi="Arial" w:cs="Arial"/>
-          <w:b/>
-        </w:rPr>
-        <w:t>Tạo tài khoản GIT</w:t>
-      </w:r>
-    </w:p>
-    <w:p>
-      <w:pPr>
-        <w:pStyle w:val="ListParagraph"/>
-        <w:numPr>
-          <w:ilvl w:val="0"/>
-          <w:numId w:val="2"/>
-        </w:numPr>
-        <w:spacing w:after="0" w:line="240" w:lineRule="auto"/>
-        <w:rPr>
-          <w:rFonts w:ascii="Arial" w:hAnsi="Arial" w:cs="Arial"/>
-        </w:rPr>
-      </w:pPr>
-      <w:r>
-        <w:rPr>
-          <w:rFonts w:ascii="Arial" w:hAnsi="Arial" w:cs="Arial"/>
-        </w:rPr>
-        <w:t xml:space="preserve">Truy câp www.github.com </w:t>
-      </w:r>
-      <w:r>
-        <w:rPr>
-          <w:rFonts w:ascii="Arial" w:hAnsi="Arial" w:cs="Arial"/>
-        </w:rPr>
-        <w:sym w:font="Wingdings" w:char="F0E0"/>
-      </w:r>
-      <w:r>
-        <w:rPr>
-          <w:rFonts w:ascii="Arial" w:hAnsi="Arial" w:cs="Arial"/>
-        </w:rPr>
-        <w:t xml:space="preserve"> sign-up</w:t>
-      </w:r>
-    </w:p>
-    <w:p>
-      <w:pPr>
-        <w:pStyle w:val="ListParagraph"/>
-        <w:numPr>
-          <w:ilvl w:val="0"/>
-          <w:numId w:val="2"/>
-        </w:numPr>
-        <w:spacing w:after="0" w:line="240" w:lineRule="auto"/>
-        <w:rPr>
-          <w:rFonts w:ascii="Arial" w:hAnsi="Arial" w:cs="Arial"/>
-        </w:rPr>
-      </w:pPr>
-      <w:r>
-        <w:rPr>
-          <w:rFonts w:ascii="Arial" w:hAnsi="Arial" w:cs="Arial"/>
-        </w:rPr>
-        <w:t>Gửi username cho Mr Huy</w:t>
-      </w:r>
-    </w:p>
-    <w:p>
-      <w:pPr>
-        <w:spacing w:after="0" w:line="240" w:lineRule="auto"/>
-        <w:ind w:left="360"/>
-        <w:rPr>
-          <w:rFonts w:ascii="Arial" w:hAnsi="Arial" w:cs="Arial"/>
-        </w:rPr>
-      </w:pPr>
-    </w:p>
-    <w:p>
-      <w:pPr>
-        <w:pStyle w:val="ListParagraph"/>
-        <w:numPr>
-          <w:ilvl w:val="0"/>
-          <w:numId w:val="1"/>
-        </w:numPr>
-        <w:spacing w:after="0" w:line="240" w:lineRule="auto"/>
-        <w:rPr>
-          <w:rFonts w:ascii="Arial" w:hAnsi="Arial" w:cs="Arial"/>
-          <w:b/>
-        </w:rPr>
-      </w:pPr>
-      <w:r>
-        <w:rPr>
-          <w:rFonts w:ascii="Arial" w:hAnsi="Arial" w:cs="Arial"/>
-          <w:b/>
-        </w:rPr>
-        <w:t>Clone Repository</w:t>
-      </w:r>
-    </w:p>
-    <w:p>
-      <w:pPr>
-        <w:pStyle w:val="ListParagraph"/>
-        <w:numPr>
-          <w:ilvl w:val="0"/>
-          <w:numId w:val="2"/>
-        </w:numPr>
-        <w:spacing w:after="0" w:line="240" w:lineRule="auto"/>
-        <w:rPr>
-          <w:rFonts w:ascii="Arial" w:hAnsi="Arial" w:cs="Arial"/>
-        </w:rPr>
-      </w:pPr>
-      <w:r>
-        <w:rPr>
-          <w:rFonts w:ascii="Arial" w:hAnsi="Arial" w:cs="Arial"/>
-        </w:rPr>
-        <w:t>Tạo thư mục muốn lưu trữ dữ liệu trên local của mình (nên đặt tên thư mục là SachChuyenTayGit)</w:t>
-      </w:r>
-    </w:p>
-    <w:p>
-      <w:pPr>
-        <w:pStyle w:val="ListParagraph"/>
-        <w:numPr>
-          <w:ilvl w:val="0"/>
-          <w:numId w:val="2"/>
-        </w:numPr>
-        <w:spacing w:after="0" w:line="240" w:lineRule="auto"/>
-        <w:rPr>
-          <w:rFonts w:ascii="Arial" w:hAnsi="Arial" w:cs="Arial"/>
-        </w:rPr>
-      </w:pPr>
-      <w:r>
-        <w:rPr>
-          <w:rFonts w:ascii="Arial" w:hAnsi="Arial" w:cs="Arial"/>
-        </w:rPr>
-        <w:t>Cài git vào hệ điều hành (lên trang git lấy về và cài)</w:t>
-      </w:r>
-    </w:p>
-    <w:p>
-      <w:pPr>
-        <w:pStyle w:val="ListParagraph"/>
-        <w:numPr>
-          <w:ilvl w:val="0"/>
-          <w:numId w:val="2"/>
-        </w:numPr>
-        <w:spacing w:after="0" w:line="240" w:lineRule="auto"/>
-        <w:rPr>
-          <w:rFonts w:ascii="Arial" w:hAnsi="Arial" w:cs="Arial"/>
-        </w:rPr>
-      </w:pPr>
-      <w:r>
-        <w:rPr>
-          <w:rFonts w:ascii="Arial" w:hAnsi="Arial" w:cs="Arial"/>
-        </w:rPr>
-        <w:t>Sử dụng 1 trong 2 cách sau để clone về</w:t>
-      </w:r>
-    </w:p>
-    <w:p>
-      <w:pPr>
-        <w:pStyle w:val="ListParagraph"/>
-        <w:numPr>
-          <w:ilvl w:val="1"/>
-          <w:numId w:val="2"/>
-        </w:numPr>
-        <w:spacing w:after="0" w:line="240" w:lineRule="auto"/>
-        <w:rPr>
-          <w:rFonts w:ascii="Arial" w:hAnsi="Arial" w:cs="Arial"/>
-        </w:rPr>
-      </w:pPr>
-      <w:r>
-        <w:rPr>
-          <w:rFonts w:ascii="Arial" w:hAnsi="Arial" w:cs="Arial"/>
-        </w:rPr>
-        <w:t>Sử dụng Git-Bash để clone bằng CLI</w:t>
-      </w:r>
-    </w:p>
-    <w:p>
-      <w:pPr>
-        <w:pStyle w:val="ListParagraph"/>
-        <w:numPr>
-          <w:ilvl w:val="1"/>
-          <w:numId w:val="2"/>
-        </w:numPr>
-        <w:spacing w:after="0" w:line="240" w:lineRule="auto"/>
-        <w:rPr>
-          <w:rFonts w:ascii="Arial" w:hAnsi="Arial" w:cs="Arial"/>
-        </w:rPr>
-      </w:pPr>
-      <w:r>
-        <w:rPr>
-          <w:rFonts w:ascii="Arial" w:hAnsi="Arial" w:cs="Arial"/>
-        </w:rPr>
-        <w:t>Sử dụng SourceTree (cài vào máy)</w:t>
-      </w:r>
-    </w:p>
-    <w:p>
-      <w:pPr>
-        <w:pStyle w:val="ListParagraph"/>
-        <w:numPr>
-          <w:ilvl w:val="0"/>
-          <w:numId w:val="2"/>
-        </w:numPr>
-        <w:spacing w:after="0" w:line="240" w:lineRule="auto"/>
-        <w:rPr>
-          <w:rFonts w:ascii="Arial" w:hAnsi="Arial" w:cs="Arial"/>
-        </w:rPr>
-      </w:pPr>
-      <w:r>
-        <w:rPr>
-          <w:rFonts w:ascii="Arial" w:hAnsi="Arial" w:cs="Arial"/>
-        </w:rPr>
-        <w:t xml:space="preserve">Địa chỉ: </w:t>
-      </w:r>
-      <w:r>
-        <w:rPr>
-          <w:rFonts w:ascii="Arial" w:hAnsi="Arial" w:cs="Arial"/>
-        </w:rPr>
-        <w:t>https://github.com/HuyOK/sachchuyentay.git</w:t>
-      </w:r>
-    </w:p>
-    <w:p>
-      <w:pPr>
-        <w:pStyle w:val="ListParagraph"/>
-        <w:spacing w:after="0" w:line="240" w:lineRule="auto"/>
-        <w:rPr>
-          <w:rFonts w:ascii="Arial" w:hAnsi="Arial" w:cs="Arial"/>
-        </w:rPr>
-      </w:pPr>
-    </w:p>
-    <w:p>
-      <w:pPr>
-        <w:pStyle w:val="ListParagraph"/>
-        <w:rPr>
-          <w:rFonts w:ascii="Arial" w:hAnsi="Arial" w:cs="Arial"/>
-        </w:rPr>
-      </w:pPr>
-    </w:p>
-    <w:p>
-      <w:pPr>
-        <w:pStyle w:val="ListParagraph"/>
-        <w:numPr>
-          <w:ilvl w:val="0"/>
-          <w:numId w:val="1"/>
-        </w:numPr>
-        <w:spacing w:after="0" w:line="240" w:lineRule="auto"/>
-        <w:rPr>
-          <w:rFonts w:ascii="Arial" w:hAnsi="Arial" w:cs="Arial"/>
-          <w:b/>
-        </w:rPr>
-      </w:pPr>
-      <w:r>
-        <w:rPr>
-          <w:rFonts w:ascii="Arial" w:hAnsi="Arial" w:cs="Arial"/>
-          <w:b/>
-        </w:rPr>
-        <w:t>Phần mềm / Tool hỗ trợ git, sử dụng 1 trong các tool sau:</w:t>
-      </w:r>
-    </w:p>
-    <w:p>
-      <w:pPr>
-        <w:pStyle w:val="ListParagraph"/>
-        <w:numPr>
-          <w:ilvl w:val="0"/>
-          <w:numId w:val="2"/>
-        </w:numPr>
-        <w:spacing w:after="0" w:line="240" w:lineRule="auto"/>
-        <w:rPr>
-          <w:rFonts w:ascii="Arial" w:hAnsi="Arial" w:cs="Arial"/>
-        </w:rPr>
-      </w:pPr>
-      <w:r>
-        <w:rPr>
-          <w:rFonts w:ascii="Arial" w:hAnsi="Arial" w:cs="Arial"/>
-        </w:rPr>
-        <w:t>Sử dụng TreeSource</w:t>
-      </w:r>
-    </w:p>
-    <w:p>
-      <w:pPr>
-        <w:pStyle w:val="ListParagraph"/>
-        <w:numPr>
-          <w:ilvl w:val="0"/>
-          <w:numId w:val="2"/>
-        </w:numPr>
-        <w:spacing w:after="0" w:line="240" w:lineRule="auto"/>
-        <w:rPr>
-          <w:rFonts w:ascii="Arial" w:hAnsi="Arial" w:cs="Arial"/>
-        </w:rPr>
-      </w:pPr>
-      <w:r>
-        <w:rPr>
-          <w:rFonts w:ascii="Arial" w:hAnsi="Arial" w:cs="Arial"/>
-        </w:rPr>
-        <w:t>Sử dụng Git-Bash</w:t>
-      </w:r>
-    </w:p>
-    <w:p>
-      <w:pPr>
-        <w:pStyle w:val="ListParagraph"/>
-        <w:numPr>
-          <w:ilvl w:val="0"/>
-          <w:numId w:val="2"/>
-        </w:numPr>
-        <w:spacing w:after="0" w:line="240" w:lineRule="auto"/>
-        <w:rPr>
-          <w:rFonts w:ascii="Arial" w:hAnsi="Arial" w:cs="Arial"/>
-        </w:rPr>
-      </w:pPr>
-      <w:r>
-        <w:rPr>
-          <w:rFonts w:ascii="Arial" w:hAnsi="Arial" w:cs="Arial"/>
-        </w:rPr>
-        <w:t>Sử dụng Visual Studio Code</w:t>
-      </w:r>
-    </w:p>
-    <w:p>
-      <w:pPr>
-        <w:pStyle w:val="ListParagraph"/>
-        <w:spacing w:after="0" w:line="240" w:lineRule="auto"/>
-        <w:rPr>
-          <w:rFonts w:ascii="Arial" w:hAnsi="Arial" w:cs="Arial"/>
-        </w:rPr>
-      </w:pPr>
-    </w:p>
-    <w:p>
-      <w:pPr>
-        <w:pStyle w:val="ListParagraph"/>
-        <w:numPr>
-          <w:ilvl w:val="0"/>
-          <w:numId w:val="1"/>
-        </w:numPr>
-        <w:spacing w:after="0" w:line="240" w:lineRule="auto"/>
-        <w:rPr>
-          <w:rFonts w:ascii="Arial" w:hAnsi="Arial" w:cs="Arial"/>
-          <w:b/>
-        </w:rPr>
-      </w:pPr>
-      <w:r>
-        <w:rPr>
-          <w:rFonts w:ascii="Arial" w:hAnsi="Arial" w:cs="Arial"/>
-          <w:b/>
-        </w:rPr>
-        <w:t>Pull</w:t>
-      </w:r>
-    </w:p>
-    <w:p>
-      <w:pPr>
-        <w:pStyle w:val="ListParagraph"/>
-        <w:numPr>
-          <w:ilvl w:val="0"/>
-          <w:numId w:val="2"/>
-        </w:numPr>
-        <w:spacing w:after="0" w:line="240" w:lineRule="auto"/>
-        <w:rPr>
-          <w:rFonts w:ascii="Arial" w:hAnsi="Arial" w:cs="Arial"/>
-        </w:rPr>
-      </w:pPr>
-      <w:r>
-        <w:rPr>
-          <w:rFonts w:ascii="Arial" w:hAnsi="Arial" w:cs="Arial"/>
-        </w:rPr>
-        <w:t>Trước khi làm, luôn luôn pull về xem có ai thay đổi gì không, tránh conflict</w:t>
-      </w:r>
-    </w:p>
-    <w:p>
-      <w:pPr>
-        <w:pStyle w:val="ListParagraph"/>
-        <w:numPr>
-          <w:ilvl w:val="0"/>
-          <w:numId w:val="2"/>
-        </w:numPr>
-        <w:spacing w:after="0" w:line="240" w:lineRule="auto"/>
-        <w:rPr>
-          <w:rFonts w:ascii="Arial" w:hAnsi="Arial" w:cs="Arial"/>
-        </w:rPr>
-      </w:pPr>
-      <w:r>
-        <w:rPr>
-          <w:rFonts w:ascii="Arial" w:hAnsi="Arial" w:cs="Arial"/>
-        </w:rPr>
-        <w:t>Nếu có conflict thì merge code</w:t>
-      </w:r>
-    </w:p>
-    <w:p>
-      <w:pPr>
-        <w:pStyle w:val="ListParagraph"/>
-        <w:spacing w:after="0" w:line="240" w:lineRule="auto"/>
-        <w:rPr>
-          <w:rFonts w:ascii="Arial" w:hAnsi="Arial" w:cs="Arial"/>
-        </w:rPr>
-      </w:pPr>
-    </w:p>
-    <w:p>
-      <w:pPr>
-        <w:pStyle w:val="ListParagraph"/>
-        <w:numPr>
-          <w:ilvl w:val="0"/>
-          <w:numId w:val="1"/>
-        </w:numPr>
-        <w:spacing w:after="0" w:line="240" w:lineRule="auto"/>
-        <w:rPr>
-          <w:rFonts w:ascii="Arial" w:hAnsi="Arial" w:cs="Arial"/>
-          <w:b/>
-        </w:rPr>
-      </w:pPr>
-      <w:r>
-        <w:rPr>
-          <w:rFonts w:ascii="Arial" w:hAnsi="Arial" w:cs="Arial"/>
-          <w:b/>
-        </w:rPr>
-        <w:t>Commit &amp; Push</w:t>
-      </w:r>
-    </w:p>
-    <w:p>
-      <w:pPr>
-        <w:pStyle w:val="ListParagraph"/>
-        <w:numPr>
-          <w:ilvl w:val="0"/>
-          <w:numId w:val="2"/>
-        </w:numPr>
-        <w:spacing w:after="0" w:line="240" w:lineRule="auto"/>
-        <w:rPr>
-          <w:rFonts w:ascii="Arial" w:hAnsi="Arial" w:cs="Arial"/>
-        </w:rPr>
-      </w:pPr>
-      <w:r>
-        <w:rPr>
-          <w:rFonts w:ascii="Arial" w:hAnsi="Arial" w:cs="Arial"/>
-        </w:rPr>
-        <w:t>Phải add (khai báo với Git) những gì thay đồi</w:t>
-      </w:r>
-    </w:p>
-    <w:p>
-      <w:pPr>
-        <w:pStyle w:val="ListParagraph"/>
-        <w:numPr>
-          <w:ilvl w:val="0"/>
-          <w:numId w:val="2"/>
-        </w:numPr>
-        <w:spacing w:after="0" w:line="240" w:lineRule="auto"/>
-        <w:rPr>
-          <w:rFonts w:ascii="Arial" w:hAnsi="Arial" w:cs="Arial"/>
-        </w:rPr>
-      </w:pPr>
-      <w:r>
-        <w:rPr>
-          <w:rFonts w:ascii="Arial" w:hAnsi="Arial" w:cs="Arial"/>
-        </w:rPr>
-        <w:t>Commit lên, phải có Message rõ ràng đầy đủ ý và ngắn gọn; Commit chỉ 1 nhánh master thôi.</w:t>
-      </w:r>
-    </w:p>
-    <w:p>
-      <w:pPr>
-        <w:pStyle w:val="ListParagraph"/>
-        <w:numPr>
-          <w:ilvl w:val="0"/>
-          <w:numId w:val="2"/>
-        </w:numPr>
-        <w:spacing w:after="0" w:line="240" w:lineRule="auto"/>
-        <w:rPr>
-          <w:rFonts w:ascii="Arial" w:hAnsi="Arial" w:cs="Arial"/>
-        </w:rPr>
-      </w:pPr>
-      <w:r>
-        <w:rPr>
-          <w:rFonts w:ascii="Arial" w:hAnsi="Arial" w:cs="Arial"/>
-        </w:rPr>
-        <w:t>Sau khi commit, phải đẩy lên! Push</w:t>
-      </w:r>
-      <w:r>
-        <w:rPr>
-          <w:rFonts w:ascii="Arial" w:hAnsi="Arial" w:cs="Arial"/>
-        </w:rPr>
-        <w:t xml:space="preserve">. </w:t>
-      </w:r>
-    </w:p>
-    <w:p>
-      <w:pPr>
-        <w:pStyle w:val="ListParagraph"/>
-        <w:numPr>
-          <w:ilvl w:val="0"/>
-          <w:numId w:val="2"/>
-        </w:numPr>
-        <w:spacing w:after="0" w:line="240" w:lineRule="auto"/>
-        <w:rPr>
-          <w:rFonts w:ascii="Arial" w:hAnsi="Arial" w:cs="Arial"/>
-        </w:rPr>
-      </w:pPr>
-      <w:r>
-        <w:rPr>
-          <w:rFonts w:ascii="Arial" w:hAnsi="Arial" w:cs="Arial"/>
-        </w:rPr>
-        <w:t>Lưu ý: nếu ko pull trước khi commit thì có thể conflict</w:t>
+          <w:sz w:val="26"/>
+        </w:rPr>
+        <w:t xml:space="preserve"> .</w:t>
       </w:r>
       <w:bookmarkStart w:id="0" w:name="_GoBack"/>
       <w:bookmarkEnd w:id="0"/>
+    </w:p>
+    <w:p>
+      <w:pPr>
+        <w:spacing w:after="0" w:line="240" w:lineRule="auto"/>
+        <w:rPr>
+          <w:rFonts w:ascii="Arial" w:hAnsi="Arial" w:cs="Arial"/>
+        </w:rPr>
+      </w:pPr>
+    </w:p>
+    <w:p>
+      <w:pPr>
+        <w:pStyle w:val="ListParagraph"/>
+        <w:numPr>
+          <w:ilvl w:val="0"/>
+          <w:numId w:val="1"/>
+        </w:numPr>
+        <w:spacing w:after="0" w:line="240" w:lineRule="auto"/>
+        <w:rPr>
+          <w:rFonts w:ascii="Arial" w:hAnsi="Arial" w:cs="Arial"/>
+          <w:b/>
+        </w:rPr>
+      </w:pPr>
+      <w:r>
+        <w:rPr>
+          <w:rFonts w:ascii="Arial" w:hAnsi="Arial" w:cs="Arial"/>
+          <w:b/>
+        </w:rPr>
+        <w:t>Tạo tài khoản GIT</w:t>
+      </w:r>
+    </w:p>
+    <w:p>
+      <w:pPr>
+        <w:pStyle w:val="ListParagraph"/>
+        <w:numPr>
+          <w:ilvl w:val="0"/>
+          <w:numId w:val="2"/>
+        </w:numPr>
+        <w:spacing w:after="0" w:line="240" w:lineRule="auto"/>
+        <w:rPr>
+          <w:rFonts w:ascii="Arial" w:hAnsi="Arial" w:cs="Arial"/>
+        </w:rPr>
+      </w:pPr>
+      <w:r>
+        <w:rPr>
+          <w:rFonts w:ascii="Arial" w:hAnsi="Arial" w:cs="Arial"/>
+        </w:rPr>
+        <w:t xml:space="preserve">Truy câp www.github.com </w:t>
+      </w:r>
+      <w:r>
+        <w:rPr>
+          <w:rFonts w:ascii="Arial" w:hAnsi="Arial" w:cs="Arial"/>
+        </w:rPr>
+        <w:sym w:font="Wingdings" w:char="F0E0"/>
+      </w:r>
+      <w:r>
+        <w:rPr>
+          <w:rFonts w:ascii="Arial" w:hAnsi="Arial" w:cs="Arial"/>
+        </w:rPr>
+        <w:t xml:space="preserve"> sign-up</w:t>
+      </w:r>
+    </w:p>
+    <w:p>
+      <w:pPr>
+        <w:pStyle w:val="ListParagraph"/>
+        <w:numPr>
+          <w:ilvl w:val="0"/>
+          <w:numId w:val="2"/>
+        </w:numPr>
+        <w:spacing w:after="0" w:line="240" w:lineRule="auto"/>
+        <w:rPr>
+          <w:rFonts w:ascii="Arial" w:hAnsi="Arial" w:cs="Arial"/>
+        </w:rPr>
+      </w:pPr>
+      <w:r>
+        <w:rPr>
+          <w:rFonts w:ascii="Arial" w:hAnsi="Arial" w:cs="Arial"/>
+        </w:rPr>
+        <w:t>Gửi username cho Mr Huy</w:t>
+      </w:r>
+    </w:p>
+    <w:p>
+      <w:pPr>
+        <w:spacing w:after="0" w:line="240" w:lineRule="auto"/>
+        <w:ind w:left="360"/>
+        <w:rPr>
+          <w:rFonts w:ascii="Arial" w:hAnsi="Arial" w:cs="Arial"/>
+        </w:rPr>
+      </w:pPr>
+    </w:p>
+    <w:p>
+      <w:pPr>
+        <w:pStyle w:val="ListParagraph"/>
+        <w:numPr>
+          <w:ilvl w:val="0"/>
+          <w:numId w:val="1"/>
+        </w:numPr>
+        <w:spacing w:after="0" w:line="240" w:lineRule="auto"/>
+        <w:rPr>
+          <w:rFonts w:ascii="Arial" w:hAnsi="Arial" w:cs="Arial"/>
+          <w:b/>
+        </w:rPr>
+      </w:pPr>
+      <w:r>
+        <w:rPr>
+          <w:rFonts w:ascii="Arial" w:hAnsi="Arial" w:cs="Arial"/>
+          <w:b/>
+        </w:rPr>
+        <w:t>Clone Repository</w:t>
+      </w:r>
+    </w:p>
+    <w:p>
+      <w:pPr>
+        <w:pStyle w:val="ListParagraph"/>
+        <w:numPr>
+          <w:ilvl w:val="0"/>
+          <w:numId w:val="2"/>
+        </w:numPr>
+        <w:spacing w:after="0" w:line="240" w:lineRule="auto"/>
+        <w:rPr>
+          <w:rFonts w:ascii="Arial" w:hAnsi="Arial" w:cs="Arial"/>
+        </w:rPr>
+      </w:pPr>
+      <w:r>
+        <w:rPr>
+          <w:rFonts w:ascii="Arial" w:hAnsi="Arial" w:cs="Arial"/>
+        </w:rPr>
+        <w:t>Tạo thư mục muốn lưu trữ dữ liệu trên local của mình (nên đặt tên thư mục là SachChuyenTayGit)</w:t>
+      </w:r>
+    </w:p>
+    <w:p>
+      <w:pPr>
+        <w:pStyle w:val="ListParagraph"/>
+        <w:numPr>
+          <w:ilvl w:val="0"/>
+          <w:numId w:val="2"/>
+        </w:numPr>
+        <w:spacing w:after="0" w:line="240" w:lineRule="auto"/>
+        <w:rPr>
+          <w:rFonts w:ascii="Arial" w:hAnsi="Arial" w:cs="Arial"/>
+        </w:rPr>
+      </w:pPr>
+      <w:r>
+        <w:rPr>
+          <w:rFonts w:ascii="Arial" w:hAnsi="Arial" w:cs="Arial"/>
+        </w:rPr>
+        <w:t>Cài git vào hệ điều hành (lên trang git lấy về và cài)</w:t>
+      </w:r>
+    </w:p>
+    <w:p>
+      <w:pPr>
+        <w:pStyle w:val="ListParagraph"/>
+        <w:numPr>
+          <w:ilvl w:val="0"/>
+          <w:numId w:val="2"/>
+        </w:numPr>
+        <w:spacing w:after="0" w:line="240" w:lineRule="auto"/>
+        <w:rPr>
+          <w:rFonts w:ascii="Arial" w:hAnsi="Arial" w:cs="Arial"/>
+        </w:rPr>
+      </w:pPr>
+      <w:r>
+        <w:rPr>
+          <w:rFonts w:ascii="Arial" w:hAnsi="Arial" w:cs="Arial"/>
+        </w:rPr>
+        <w:t>Sử dụng 1 trong 2 cách sau để clone về</w:t>
+      </w:r>
+    </w:p>
+    <w:p>
+      <w:pPr>
+        <w:pStyle w:val="ListParagraph"/>
+        <w:numPr>
+          <w:ilvl w:val="1"/>
+          <w:numId w:val="2"/>
+        </w:numPr>
+        <w:spacing w:after="0" w:line="240" w:lineRule="auto"/>
+        <w:rPr>
+          <w:rFonts w:ascii="Arial" w:hAnsi="Arial" w:cs="Arial"/>
+        </w:rPr>
+      </w:pPr>
+      <w:r>
+        <w:rPr>
+          <w:rFonts w:ascii="Arial" w:hAnsi="Arial" w:cs="Arial"/>
+        </w:rPr>
+        <w:t>Sử dụng Git-Bash để clone bằng CLI</w:t>
+      </w:r>
+    </w:p>
+    <w:p>
+      <w:pPr>
+        <w:pStyle w:val="ListParagraph"/>
+        <w:numPr>
+          <w:ilvl w:val="1"/>
+          <w:numId w:val="2"/>
+        </w:numPr>
+        <w:spacing w:after="0" w:line="240" w:lineRule="auto"/>
+        <w:rPr>
+          <w:rFonts w:ascii="Arial" w:hAnsi="Arial" w:cs="Arial"/>
+        </w:rPr>
+      </w:pPr>
+      <w:r>
+        <w:rPr>
+          <w:rFonts w:ascii="Arial" w:hAnsi="Arial" w:cs="Arial"/>
+        </w:rPr>
+        <w:t>Sử dụng SourceTree (cài vào máy)</w:t>
+      </w:r>
+    </w:p>
+    <w:p>
+      <w:pPr>
+        <w:pStyle w:val="ListParagraph"/>
+        <w:numPr>
+          <w:ilvl w:val="0"/>
+          <w:numId w:val="2"/>
+        </w:numPr>
+        <w:spacing w:after="0" w:line="240" w:lineRule="auto"/>
+        <w:rPr>
+          <w:rFonts w:ascii="Arial" w:hAnsi="Arial" w:cs="Arial"/>
+        </w:rPr>
+      </w:pPr>
+      <w:r>
+        <w:rPr>
+          <w:rFonts w:ascii="Arial" w:hAnsi="Arial" w:cs="Arial"/>
+        </w:rPr>
+        <w:t xml:space="preserve">Địa chỉ: </w:t>
+      </w:r>
+      <w:r>
+        <w:rPr>
+          <w:rFonts w:ascii="Arial" w:hAnsi="Arial" w:cs="Arial"/>
+        </w:rPr>
+        <w:t>https://github.com/HuyOK/sachchuyentay.git</w:t>
+      </w:r>
+    </w:p>
+    <w:p>
+      <w:pPr>
+        <w:pStyle w:val="ListParagraph"/>
+        <w:spacing w:after="0" w:line="240" w:lineRule="auto"/>
+        <w:rPr>
+          <w:rFonts w:ascii="Arial" w:hAnsi="Arial" w:cs="Arial"/>
+        </w:rPr>
+      </w:pPr>
+    </w:p>
+    <w:p>
+      <w:pPr>
+        <w:pStyle w:val="ListParagraph"/>
+        <w:rPr>
+          <w:rFonts w:ascii="Arial" w:hAnsi="Arial" w:cs="Arial"/>
+        </w:rPr>
+      </w:pPr>
+    </w:p>
+    <w:p>
+      <w:pPr>
+        <w:pStyle w:val="ListParagraph"/>
+        <w:numPr>
+          <w:ilvl w:val="0"/>
+          <w:numId w:val="1"/>
+        </w:numPr>
+        <w:spacing w:after="0" w:line="240" w:lineRule="auto"/>
+        <w:rPr>
+          <w:rFonts w:ascii="Arial" w:hAnsi="Arial" w:cs="Arial"/>
+          <w:b/>
+        </w:rPr>
+      </w:pPr>
+      <w:r>
+        <w:rPr>
+          <w:rFonts w:ascii="Arial" w:hAnsi="Arial" w:cs="Arial"/>
+          <w:b/>
+        </w:rPr>
+        <w:t>Phần mềm / Tool hỗ trợ git, sử dụng 1 trong các tool sau:</w:t>
+      </w:r>
+    </w:p>
+    <w:p>
+      <w:pPr>
+        <w:pStyle w:val="ListParagraph"/>
+        <w:numPr>
+          <w:ilvl w:val="0"/>
+          <w:numId w:val="2"/>
+        </w:numPr>
+        <w:spacing w:after="0" w:line="240" w:lineRule="auto"/>
+        <w:rPr>
+          <w:rFonts w:ascii="Arial" w:hAnsi="Arial" w:cs="Arial"/>
+        </w:rPr>
+      </w:pPr>
+      <w:r>
+        <w:rPr>
+          <w:rFonts w:ascii="Arial" w:hAnsi="Arial" w:cs="Arial"/>
+        </w:rPr>
+        <w:t>Sử dụng TreeSource</w:t>
+      </w:r>
+    </w:p>
+    <w:p>
+      <w:pPr>
+        <w:pStyle w:val="ListParagraph"/>
+        <w:numPr>
+          <w:ilvl w:val="0"/>
+          <w:numId w:val="2"/>
+        </w:numPr>
+        <w:spacing w:after="0" w:line="240" w:lineRule="auto"/>
+        <w:rPr>
+          <w:rFonts w:ascii="Arial" w:hAnsi="Arial" w:cs="Arial"/>
+        </w:rPr>
+      </w:pPr>
+      <w:r>
+        <w:rPr>
+          <w:rFonts w:ascii="Arial" w:hAnsi="Arial" w:cs="Arial"/>
+        </w:rPr>
+        <w:t>Sử dụng Git-Bash</w:t>
+      </w:r>
+    </w:p>
+    <w:p>
+      <w:pPr>
+        <w:pStyle w:val="ListParagraph"/>
+        <w:numPr>
+          <w:ilvl w:val="0"/>
+          <w:numId w:val="2"/>
+        </w:numPr>
+        <w:spacing w:after="0" w:line="240" w:lineRule="auto"/>
+        <w:rPr>
+          <w:rFonts w:ascii="Arial" w:hAnsi="Arial" w:cs="Arial"/>
+        </w:rPr>
+      </w:pPr>
+      <w:r>
+        <w:rPr>
+          <w:rFonts w:ascii="Arial" w:hAnsi="Arial" w:cs="Arial"/>
+        </w:rPr>
+        <w:t>Sử dụng Visual Studio Code</w:t>
+      </w:r>
+    </w:p>
+    <w:p>
+      <w:pPr>
+        <w:pStyle w:val="ListParagraph"/>
+        <w:spacing w:after="0" w:line="240" w:lineRule="auto"/>
+        <w:rPr>
+          <w:rFonts w:ascii="Arial" w:hAnsi="Arial" w:cs="Arial"/>
+        </w:rPr>
+      </w:pPr>
+    </w:p>
+    <w:p>
+      <w:pPr>
+        <w:pStyle w:val="ListParagraph"/>
+        <w:numPr>
+          <w:ilvl w:val="0"/>
+          <w:numId w:val="1"/>
+        </w:numPr>
+        <w:spacing w:after="0" w:line="240" w:lineRule="auto"/>
+        <w:rPr>
+          <w:rFonts w:ascii="Arial" w:hAnsi="Arial" w:cs="Arial"/>
+          <w:b/>
+        </w:rPr>
+      </w:pPr>
+      <w:r>
+        <w:rPr>
+          <w:rFonts w:ascii="Arial" w:hAnsi="Arial" w:cs="Arial"/>
+          <w:b/>
+        </w:rPr>
+        <w:t>Pull</w:t>
+      </w:r>
+    </w:p>
+    <w:p>
+      <w:pPr>
+        <w:pStyle w:val="ListParagraph"/>
+        <w:numPr>
+          <w:ilvl w:val="0"/>
+          <w:numId w:val="2"/>
+        </w:numPr>
+        <w:spacing w:after="0" w:line="240" w:lineRule="auto"/>
+        <w:rPr>
+          <w:rFonts w:ascii="Arial" w:hAnsi="Arial" w:cs="Arial"/>
+        </w:rPr>
+      </w:pPr>
+      <w:r>
+        <w:rPr>
+          <w:rFonts w:ascii="Arial" w:hAnsi="Arial" w:cs="Arial"/>
+        </w:rPr>
+        <w:t>Trước khi làm, luôn luôn pull về xem có ai thay đổi gì không, tránh conflict</w:t>
+      </w:r>
+    </w:p>
+    <w:p>
+      <w:pPr>
+        <w:pStyle w:val="ListParagraph"/>
+        <w:numPr>
+          <w:ilvl w:val="0"/>
+          <w:numId w:val="2"/>
+        </w:numPr>
+        <w:spacing w:after="0" w:line="240" w:lineRule="auto"/>
+        <w:rPr>
+          <w:rFonts w:ascii="Arial" w:hAnsi="Arial" w:cs="Arial"/>
+        </w:rPr>
+      </w:pPr>
+      <w:r>
+        <w:rPr>
+          <w:rFonts w:ascii="Arial" w:hAnsi="Arial" w:cs="Arial"/>
+        </w:rPr>
+        <w:t>Nếu có conflict thì merge code</w:t>
+      </w:r>
+    </w:p>
+    <w:p>
+      <w:pPr>
+        <w:pStyle w:val="ListParagraph"/>
+        <w:spacing w:after="0" w:line="240" w:lineRule="auto"/>
+        <w:rPr>
+          <w:rFonts w:ascii="Arial" w:hAnsi="Arial" w:cs="Arial"/>
+        </w:rPr>
+      </w:pPr>
+    </w:p>
+    <w:p>
+      <w:pPr>
+        <w:pStyle w:val="ListParagraph"/>
+        <w:numPr>
+          <w:ilvl w:val="0"/>
+          <w:numId w:val="1"/>
+        </w:numPr>
+        <w:spacing w:after="0" w:line="240" w:lineRule="auto"/>
+        <w:rPr>
+          <w:rFonts w:ascii="Arial" w:hAnsi="Arial" w:cs="Arial"/>
+          <w:b/>
+        </w:rPr>
+      </w:pPr>
+      <w:r>
+        <w:rPr>
+          <w:rFonts w:ascii="Arial" w:hAnsi="Arial" w:cs="Arial"/>
+          <w:b/>
+        </w:rPr>
+        <w:t>Commit &amp; Push</w:t>
+      </w:r>
+    </w:p>
+    <w:p>
+      <w:pPr>
+        <w:pStyle w:val="ListParagraph"/>
+        <w:numPr>
+          <w:ilvl w:val="0"/>
+          <w:numId w:val="2"/>
+        </w:numPr>
+        <w:spacing w:after="0" w:line="240" w:lineRule="auto"/>
+        <w:rPr>
+          <w:rFonts w:ascii="Arial" w:hAnsi="Arial" w:cs="Arial"/>
+        </w:rPr>
+      </w:pPr>
+      <w:r>
+        <w:rPr>
+          <w:rFonts w:ascii="Arial" w:hAnsi="Arial" w:cs="Arial"/>
+        </w:rPr>
+        <w:t>Phải add (khai báo với Git) những gì thay đồi</w:t>
+      </w:r>
+    </w:p>
+    <w:p>
+      <w:pPr>
+        <w:pStyle w:val="ListParagraph"/>
+        <w:numPr>
+          <w:ilvl w:val="0"/>
+          <w:numId w:val="2"/>
+        </w:numPr>
+        <w:spacing w:after="0" w:line="240" w:lineRule="auto"/>
+        <w:rPr>
+          <w:rFonts w:ascii="Arial" w:hAnsi="Arial" w:cs="Arial"/>
+        </w:rPr>
+      </w:pPr>
+      <w:r>
+        <w:rPr>
+          <w:rFonts w:ascii="Arial" w:hAnsi="Arial" w:cs="Arial"/>
+        </w:rPr>
+        <w:t>Commit lên, phải có Message rõ ràng đầy đủ ý và ngắn gọn; Commit chỉ 1 nhánh master thôi.</w:t>
+      </w:r>
+    </w:p>
+    <w:p>
+      <w:pPr>
+        <w:pStyle w:val="ListParagraph"/>
+        <w:numPr>
+          <w:ilvl w:val="0"/>
+          <w:numId w:val="2"/>
+        </w:numPr>
+        <w:spacing w:after="0" w:line="240" w:lineRule="auto"/>
+        <w:rPr>
+          <w:rFonts w:ascii="Arial" w:hAnsi="Arial" w:cs="Arial"/>
+        </w:rPr>
+      </w:pPr>
+      <w:r>
+        <w:rPr>
+          <w:rFonts w:ascii="Arial" w:hAnsi="Arial" w:cs="Arial"/>
+        </w:rPr>
+        <w:t>Sau khi commit, phải đẩy lên! Push</w:t>
+      </w:r>
+      <w:r>
+        <w:rPr>
+          <w:rFonts w:ascii="Arial" w:hAnsi="Arial" w:cs="Arial"/>
+        </w:rPr>
+        <w:t xml:space="preserve">. </w:t>
+      </w:r>
+    </w:p>
+    <w:p>
+      <w:pPr>
+        <w:pStyle w:val="ListParagraph"/>
+        <w:numPr>
+          <w:ilvl w:val="0"/>
+          <w:numId w:val="2"/>
+        </w:numPr>
+        <w:spacing w:after="0" w:line="240" w:lineRule="auto"/>
+        <w:rPr>
+          <w:rFonts w:ascii="Arial" w:hAnsi="Arial" w:cs="Arial"/>
+        </w:rPr>
+      </w:pPr>
+      <w:r>
+        <w:rPr>
+          <w:rFonts w:ascii="Arial" w:hAnsi="Arial" w:cs="Arial"/>
+        </w:rPr>
+        <w:t>Lưu ý: nếu ko pull trước khi commit thì có thể conflict</w:t>
+      </w:r>
     </w:p>
     <w:sectPr>
       <w:pgSz w:w="11906" w:h="16838"/>

</xml_diff>